<commit_message>
if I don't add games.docx, it will keep bothering me
</commit_message>
<xml_diff>
--- a/P3-Games.docx
+++ b/P3-Games.docx
@@ -98,7 +98,10 @@
         <w:t xml:space="preserve">: </w:t>
       </w:r>
       <w:r>
-        <w:t xml:space="preserve">As shown </w:t>
+        <w:t>12/5/2021</w:t>
+      </w:r>
+      <w:r>
+        <w:t xml:space="preserve"> </w:t>
       </w:r>
     </w:p>
     <w:p/>
@@ -985,10 +988,7 @@
         <w:t xml:space="preserve">Submit </w:t>
       </w:r>
       <w:r>
-        <w:t>multiAgents.py</w:t>
-      </w:r>
-      <w:r>
-        <w:t xml:space="preserve"> </w:t>
+        <w:t xml:space="preserve">multiAgents.py </w:t>
       </w:r>
       <w:r>
         <w:t xml:space="preserve">and readme to the submission link. </w:t>

</xml_diff>